<commit_message>
fotos, skippybal stuitert en user story
</commit_message>
<xml_diff>
--- a/Skippy pop.docx
+++ b/Skippy pop.docx
@@ -76,6 +76,7 @@
     </w:p>
     <w:p>
       <w:pPr>
+        <w:ind w:left="708"/>
         <w:rPr>
           <w:b/>
           <w:sz w:val="24"/>
@@ -95,6 +96,7 @@
     </w:p>
     <w:p>
       <w:pPr>
+        <w:ind w:left="708" w:firstLine="708"/>
         <w:rPr>
           <w:sz w:val="24"/>
           <w:szCs w:val="24"/>
@@ -172,6 +174,7 @@
     </w:p>
     <w:p>
       <w:pPr>
+        <w:ind w:left="708"/>
         <w:rPr>
           <w:b/>
           <w:sz w:val="24"/>
@@ -189,6 +192,7 @@
     </w:p>
     <w:p>
       <w:pPr>
+        <w:ind w:left="708" w:firstLine="708"/>
         <w:rPr>
           <w:sz w:val="24"/>
           <w:szCs w:val="24"/>
@@ -218,6 +222,7 @@
     </w:p>
     <w:p>
       <w:pPr>
+        <w:ind w:left="708"/>
         <w:rPr>
           <w:b/>
           <w:sz w:val="24"/>
@@ -235,6 +240,7 @@
     </w:p>
     <w:p>
       <w:pPr>
+        <w:ind w:left="1416"/>
         <w:rPr>
           <w:sz w:val="24"/>
           <w:szCs w:val="24"/>
@@ -271,6 +277,7 @@
     </w:p>
     <w:p>
       <w:pPr>
+        <w:ind w:left="708"/>
         <w:rPr>
           <w:b/>
           <w:sz w:val="24"/>
@@ -288,6 +295,7 @@
     </w:p>
     <w:p>
       <w:pPr>
+        <w:ind w:left="1416"/>
         <w:rPr>
           <w:sz w:val="24"/>
           <w:szCs w:val="24"/>
@@ -306,36 +314,37 @@
           <w:szCs w:val="24"/>
         </w:rPr>
         <w:t xml:space="preserve">heb je verloren en ga je naar de game over </w:t>
+      </w:r>
+      <w:r>
+        <w:rPr>
+          <w:sz w:val="24"/>
+          <w:szCs w:val="24"/>
+        </w:rPr>
+        <w:t>screen.</w:t>
+      </w:r>
+    </w:p>
+    <w:p>
+      <w:pPr>
+        <w:rPr>
+          <w:b/>
+          <w:sz w:val="32"/>
+          <w:szCs w:val="32"/>
+        </w:rPr>
+      </w:pPr>
+      <w:r>
+        <w:rPr>
+          <w:b/>
+          <w:sz w:val="32"/>
+          <w:szCs w:val="32"/>
+        </w:rPr>
+        <w:t>screen</w:t>
       </w:r>
       <w:bookmarkStart w:id="0" w:name="_GoBack"/>
       <w:bookmarkEnd w:id="0"/>
-      <w:r>
-        <w:rPr>
-          <w:sz w:val="24"/>
-          <w:szCs w:val="24"/>
-        </w:rPr>
-        <w:t>screen.</w:t>
-      </w:r>
-    </w:p>
-    <w:p>
-      <w:pPr>
-        <w:rPr>
-          <w:b/>
-          <w:sz w:val="32"/>
-          <w:szCs w:val="32"/>
-        </w:rPr>
-      </w:pPr>
-      <w:r>
-        <w:rPr>
-          <w:b/>
-          <w:sz w:val="32"/>
-          <w:szCs w:val="32"/>
-        </w:rPr>
-        <w:t>screen</w:t>
-      </w:r>
-    </w:p>
-    <w:p>
-      <w:pPr>
+    </w:p>
+    <w:p>
+      <w:pPr>
+        <w:ind w:left="708"/>
         <w:rPr>
           <w:b/>
           <w:sz w:val="24"/>
@@ -353,6 +362,7 @@
     </w:p>
     <w:p>
       <w:pPr>
+        <w:ind w:left="708" w:firstLine="708"/>
         <w:rPr>
           <w:sz w:val="24"/>
           <w:szCs w:val="24"/>
@@ -375,6 +385,7 @@
     </w:p>
     <w:p>
       <w:pPr>
+        <w:ind w:left="708"/>
         <w:rPr>
           <w:b/>
           <w:sz w:val="24"/>
@@ -400,6 +411,7 @@
     </w:p>
     <w:p>
       <w:pPr>
+        <w:ind w:left="708" w:firstLine="708"/>
         <w:rPr>
           <w:sz w:val="24"/>
           <w:szCs w:val="24"/>
@@ -1244,7 +1256,7 @@
 </file>
 
 <file path=customXml/itemProps1.xml><?xml version="1.0" encoding="utf-8"?>
-<ds:datastoreItem xmlns:ds="http://schemas.openxmlformats.org/officeDocument/2006/customXml" ds:itemID="{47C3EEBE-C513-4AB1-AE83-5DFA84E6D5E4}">
+<ds:datastoreItem xmlns:ds="http://schemas.openxmlformats.org/officeDocument/2006/customXml" ds:itemID="{FB2E743C-4990-445D-89FF-D22993255198}">
   <ds:schemaRefs>
     <ds:schemaRef ds:uri="http://schemas.openxmlformats.org/officeDocument/2006/bibliography"/>
   </ds:schemaRefs>

</xml_diff>